<commit_message>
Skills - fix sources - 11/7/2025
</commit_message>
<xml_diff>
--- a/Skills/0-Intro to Skill/1-Theoretical/3-Wiki source/Sources.docx
+++ b/Skills/0-Intro to Skill/1-Theoretical/3-Wiki source/Sources.docx
@@ -17,7 +17,34 @@
         <w:t>* Download Name</w:t>
       </w:r>
       <w:r>
-        <w:t>: Skill</w:t>
+        <w:t xml:space="preserve">: </w:t>
+      </w:r>
+      <w:r>
+        <w:t>[</w:t>
+      </w:r>
+      <w:r>
+        <w:t>en_wikipedia_org_wiki_Skill.pdf</w:t>
+      </w:r>
+      <w:r>
+        <w:t xml:space="preserve"> -&gt; </w:t>
+      </w:r>
+      <w:r>
+        <w:t>Skill.pdf</w:t>
+      </w:r>
+      <w:r>
+        <w:t>]</w:t>
+      </w:r>
+      <w:r>
+        <w:t xml:space="preserve"> </w:t>
+      </w:r>
+      <w:r>
+        <w:t>[</w:t>
+      </w:r>
+      <w:r>
+        <w:t>Wiki source - Skill</w:t>
+      </w:r>
+      <w:r>
+        <w:t>]</w:t>
       </w:r>
       <w:r>
         <w:br/>
@@ -44,6 +71,22 @@
       </w:r>
       <w:r>
         <w:t>: Skills</w:t>
+      </w:r>
+      <w:r>
+        <w:br/>
+      </w:r>
+      <w:r>
+        <w:t xml:space="preserve">* </w:t>
+      </w:r>
+      <w:r>
+        <w:rPr>
+          <w:b/>
+          <w:bCs/>
+        </w:rPr>
+        <w:t>Source Platform</w:t>
+      </w:r>
+      <w:r>
+        <w:t>: Wikipedia (https://www.wikipedia.org)</w:t>
       </w:r>
       <w:r>
         <w:br/>
@@ -69,126 +112,156 @@
       </w:hyperlink>
       <w:r>
         <w:br/>
+      </w:r>
+      <w:r>
         <w:t xml:space="preserve">* </w:t>
       </w:r>
       <w:r>
         <w:rPr>
           <w:b/>
+          <w:bCs/>
+        </w:rPr>
+        <w:t>Download Server / Mirror</w:t>
+      </w:r>
+      <w:r>
+        <w:t xml:space="preserve">: </w:t>
+      </w:r>
+      <w:r>
+        <w:t>https://en.wikipedia.org [Wikipedia Server]</w:t>
+      </w:r>
+      <w:r>
+        <w:rPr>
+          <w:rtl/>
+        </w:rPr>
+        <w:br/>
+      </w:r>
+      <w:r>
+        <w:t xml:space="preserve">* </w:t>
+      </w:r>
+      <w:r>
+        <w:rPr>
+          <w:b/>
         </w:rPr>
         <w:t>Download Method</w:t>
       </w:r>
       <w:r>
         <w:t xml:space="preserve">: </w:t>
       </w:r>
-      <w:hyperlink r:id="rId6">
-        <w:r>
-          <w:rPr>
-            <w:color w:val="1155CC"/>
-            <w:u w:val="single"/>
-          </w:rPr>
-          <w:t>https://www.sejda.com/html-to-pdf</w:t>
-        </w:r>
-      </w:hyperlink>
+      <w:r>
+        <w:t xml:space="preserve">Web Tool: </w:t>
+      </w:r>
+      <w:proofErr w:type="spellStart"/>
+      <w:r>
+        <w:t>Sejda</w:t>
+      </w:r>
+      <w:proofErr w:type="spellEnd"/>
+      <w:r>
+        <w:t xml:space="preserve"> - HTML to PDF (https://www.sejda.com/html-to-pdf) [convert html to pdf]</w:t>
+      </w:r>
+      <w:r>
+        <w:rPr>
+          <w:rtl/>
+        </w:rPr>
+        <w:br/>
+      </w:r>
+      <w:r>
+        <w:t xml:space="preserve">* </w:t>
+      </w:r>
+      <w:r>
+        <w:rPr>
+          <w:b/>
+        </w:rPr>
+        <w:t>Download Format</w:t>
+      </w:r>
+      <w:r>
+        <w:t>: .pdf</w:t>
+      </w:r>
+      <w:r>
+        <w:br/>
+        <w:t xml:space="preserve">* </w:t>
+      </w:r>
+      <w:r>
+        <w:rPr>
+          <w:b/>
+        </w:rPr>
+        <w:t>Download Quality</w:t>
+      </w:r>
+      <w:r>
+        <w:t>: High</w:t>
+      </w:r>
+      <w:r>
+        <w:br/>
+        <w:t xml:space="preserve">* </w:t>
+      </w:r>
+      <w:r>
+        <w:rPr>
+          <w:b/>
+        </w:rPr>
+        <w:t>Download Date</w:t>
+      </w:r>
+      <w:r>
+        <w:t>: 7/16/2025</w:t>
+      </w:r>
+      <w:r>
+        <w:br/>
+        <w:t xml:space="preserve">* </w:t>
+      </w:r>
+      <w:r>
+        <w:rPr>
+          <w:b/>
+        </w:rPr>
+        <w:t>Saved Location</w:t>
+      </w:r>
+      <w:r>
+        <w:t xml:space="preserve">: </w:t>
+      </w:r>
+      <w:proofErr w:type="spellStart"/>
       <w:r>
         <w:rPr>
           <w:sz w:val="20"/>
           <w:szCs w:val="20"/>
         </w:rPr>
-        <w:t xml:space="preserve"> -&gt; convert html to pdf</w:t>
-      </w:r>
-      <w:r>
-        <w:br/>
-        <w:t xml:space="preserve">* </w:t>
-      </w:r>
-      <w:r>
-        <w:rPr>
-          <w:b/>
-        </w:rPr>
-        <w:t>Download Format</w:t>
-      </w:r>
-      <w:r>
-        <w:t>: .pdf</w:t>
-      </w:r>
-      <w:r>
-        <w:br/>
-        <w:t xml:space="preserve">* </w:t>
-      </w:r>
-      <w:r>
-        <w:rPr>
-          <w:b/>
-        </w:rPr>
-        <w:t>Download Quality</w:t>
-      </w:r>
-      <w:r>
-        <w:t>: High</w:t>
-      </w:r>
-      <w:r>
-        <w:br/>
-        <w:t xml:space="preserve">* </w:t>
-      </w:r>
-      <w:r>
-        <w:rPr>
-          <w:b/>
-        </w:rPr>
-        <w:t>Download Date</w:t>
-      </w:r>
-      <w:r>
-        <w:t>: 7/16/2025</w:t>
-      </w:r>
-      <w:r>
-        <w:br/>
-        <w:t xml:space="preserve">* </w:t>
-      </w:r>
-      <w:r>
-        <w:rPr>
-          <w:b/>
-        </w:rPr>
-        <w:t>Saved Location</w:t>
-      </w:r>
-      <w:r>
-        <w:t xml:space="preserve">: </w:t>
-      </w:r>
+        <w:t>StorageType</w:t>
+      </w:r>
+      <w:proofErr w:type="spellEnd"/>
       <w:r>
         <w:rPr>
           <w:sz w:val="20"/>
           <w:szCs w:val="20"/>
         </w:rPr>
-        <w:t>toonskillsking\Skills\1-Intro to Skill\</w:t>
-      </w:r>
+        <w:t xml:space="preserve">: Cloud -&gt; Platform: GitHub -&gt; Account: </w:t>
+      </w:r>
+      <w:proofErr w:type="spellStart"/>
       <w:r>
         <w:rPr>
           <w:sz w:val="20"/>
           <w:szCs w:val="20"/>
         </w:rPr>
-        <w:t>1-Theoretical</w:t>
-      </w:r>
+        <w:t>toonskillsking</w:t>
+      </w:r>
+      <w:proofErr w:type="spellEnd"/>
       <w:r>
         <w:rPr>
           <w:sz w:val="20"/>
           <w:szCs w:val="20"/>
         </w:rPr>
-        <w:t>\</w:t>
-      </w:r>
+        <w:t xml:space="preserve"> -&gt; Repository: </w:t>
+      </w:r>
+      <w:proofErr w:type="spellStart"/>
       <w:r>
         <w:rPr>
           <w:sz w:val="20"/>
           <w:szCs w:val="20"/>
         </w:rPr>
-        <w:t>3-Wiki source</w:t>
-      </w:r>
+        <w:t>KingdomheartsSkill</w:t>
+      </w:r>
+      <w:proofErr w:type="spellEnd"/>
       <w:r>
         <w:rPr>
           <w:sz w:val="20"/>
           <w:szCs w:val="20"/>
         </w:rPr>
-        <w:t>\</w:t>
-      </w:r>
-      <w:r>
-        <w:rPr>
-          <w:sz w:val="20"/>
-          <w:szCs w:val="20"/>
-        </w:rPr>
-        <w:t>Skill.pdf</w:t>
+        <w:t xml:space="preserve"> -&gt; Path: Skills/0-Intro to Skill/..</w:t>
       </w:r>
       <w:r>
         <w:rPr>
@@ -243,11 +316,11 @@
   <w:abstractNum w:abstractNumId="0" w15:restartNumberingAfterBreak="0">
     <w:nsid w:val="3EED5348"/>
     <w:multiLevelType w:val="multilevel"/>
-    <w:tmpl w:val="8EE20F0A"/>
+    <w:tmpl w:val="1A4C3FF2"/>
     <w:lvl w:ilvl="0">
       <w:start w:val="1"/>
-      <w:numFmt w:val="bullet"/>
-      <w:lvlText w:val="-"/>
+      <w:numFmt w:val="decimal"/>
+      <w:lvlText w:val="%1."/>
       <w:lvlJc w:val="left"/>
       <w:pPr>
         <w:ind w:left="720" w:hanging="360"/>

</xml_diff>